<commit_message>
Final Part 2 work and pdf submission
</commit_message>
<xml_diff>
--- a/CSCI5448Work/Ferrell_CodeAFriend_Part2.docx
+++ b/CSCI5448Work/Ferrell_CodeAFriend_Part2.docx
@@ -32,7 +32,13 @@
         <w:t>Project Summary</w:t>
       </w:r>
       <w:r>
-        <w:t>: A website for submitting and voting on code samples that demonstrate implementations of various common algorithms. Will only support python at first.</w:t>
+        <w:t xml:space="preserve">: A website for submitting and voting on code samples that </w:t>
+      </w:r>
+      <w:r>
+        <w:t xml:space="preserve">solve user submitted problems. </w:t>
+      </w:r>
+      <w:r>
+        <w:t>Will only support python at first.</w:t>
       </w:r>
     </w:p>
     <w:p>
@@ -425,19 +431,7 @@
               <w:t xml:space="preserve">As </w:t>
             </w:r>
             <w:r>
-              <w:t xml:space="preserve">a user, I want to be able to save a </w:t>
-            </w:r>
-            <w:r>
-              <w:t>problem</w:t>
-            </w:r>
-            <w:r>
-              <w:t xml:space="preserve"> that I </w:t>
-            </w:r>
-            <w:r>
-              <w:t>have written and retrieve problems</w:t>
-            </w:r>
-            <w:r>
-              <w:t xml:space="preserve"> I have saved.</w:t>
+              <w:t>a user, I want to be able to save a problem that I have written and retrieve problems I have saved.</w:t>
             </w:r>
           </w:p>
         </w:tc>
@@ -481,16 +475,7 @@
           </w:tcPr>
           <w:p>
             <w:r>
-              <w:t xml:space="preserve">As a user, I want to be </w:t>
-            </w:r>
-            <w:r>
-              <w:t xml:space="preserve">to add </w:t>
-            </w:r>
-            <w:r>
-              <w:t>a set of tests that determine if a script</w:t>
-            </w:r>
-            <w:r>
-              <w:t xml:space="preserve"> is a solution to a problem.</w:t>
+              <w:t>As a user, I want to be to add a set of tests that determine if a script is a solution to a problem.</w:t>
             </w:r>
           </w:p>
         </w:tc>
@@ -747,15 +732,7 @@
           </w:tcPr>
           <w:p>
             <w:r>
-              <w:t xml:space="preserve">As an admin, I want to be able to limit the amount of memory and </w:t>
-            </w:r>
-            <w:proofErr w:type="spellStart"/>
-            <w:r>
-              <w:t>cpu</w:t>
-            </w:r>
-            <w:proofErr w:type="spellEnd"/>
-            <w:r>
-              <w:t xml:space="preserve"> time a script can be allocated. </w:t>
+              <w:t xml:space="preserve">As an admin, I want to be able to limit the amount of memory and cpu time a script can be allocated. </w:t>
             </w:r>
           </w:p>
         </w:tc>
@@ -825,6 +802,87 @@
       </w:r>
     </w:p>
     <w:p>
+      <w:r>
+        <w:rPr>
+          <w:noProof/>
+        </w:rPr>
+        <mc:AlternateContent>
+          <mc:Choice Requires="wps">
+            <w:drawing>
+              <wp:anchor distT="0" distB="0" distL="114300" distR="114300" simplePos="0" relativeHeight="251665408" behindDoc="0" locked="0" layoutInCell="1" allowOverlap="1" wp14:anchorId="3E75CD66" wp14:editId="48559D9E">
+                <wp:simplePos x="0" y="0"/>
+                <wp:positionH relativeFrom="column">
+                  <wp:posOffset>3581400</wp:posOffset>
+                </wp:positionH>
+                <wp:positionV relativeFrom="paragraph">
+                  <wp:posOffset>285115</wp:posOffset>
+                </wp:positionV>
+                <wp:extent cx="190500" cy="209550"/>
+                <wp:effectExtent l="0" t="0" r="19050" b="19050"/>
+                <wp:wrapNone/>
+                <wp:docPr id="6" name="Smiley Face 6"/>
+                <wp:cNvGraphicFramePr/>
+                <a:graphic xmlns:a="http://schemas.openxmlformats.org/drawingml/2006/main">
+                  <a:graphicData uri="http://schemas.microsoft.com/office/word/2010/wordprocessingShape">
+                    <wps:wsp>
+                      <wps:cNvSpPr/>
+                      <wps:spPr>
+                        <a:xfrm>
+                          <a:off x="0" y="0"/>
+                          <a:ext cx="190500" cy="209550"/>
+                        </a:xfrm>
+                        <a:prstGeom prst="smileyFace">
+                          <a:avLst/>
+                        </a:prstGeom>
+                      </wps:spPr>
+                      <wps:style>
+                        <a:lnRef idx="2">
+                          <a:schemeClr val="dk1"/>
+                        </a:lnRef>
+                        <a:fillRef idx="1">
+                          <a:schemeClr val="lt1"/>
+                        </a:fillRef>
+                        <a:effectRef idx="0">
+                          <a:schemeClr val="dk1"/>
+                        </a:effectRef>
+                        <a:fontRef idx="minor">
+                          <a:schemeClr val="dk1"/>
+                        </a:fontRef>
+                      </wps:style>
+                      <wps:bodyPr rot="0" spcFirstLastPara="0" vertOverflow="overflow" horzOverflow="overflow" vert="horz" wrap="square" lIns="91440" tIns="45720" rIns="91440" bIns="45720" numCol="1" spcCol="0" rtlCol="0" fromWordArt="0" anchor="ctr" anchorCtr="0" forceAA="0" compatLnSpc="1">
+                        <a:prstTxWarp prst="textNoShape">
+                          <a:avLst/>
+                        </a:prstTxWarp>
+                        <a:noAutofit/>
+                      </wps:bodyPr>
+                    </wps:wsp>
+                  </a:graphicData>
+                </a:graphic>
+              </wp:anchor>
+            </w:drawing>
+          </mc:Choice>
+          <mc:Fallback>
+            <w:pict>
+              <v:shapetype w14:anchorId="13B14952" id="_x0000_t96" coordsize="21600,21600" o:spt="96" adj="17520" path="m10800,qx,10800,10800,21600,21600,10800,10800,xem7340,6445qx6215,7570,7340,8695,8465,7570,7340,6445xnfem14260,6445qx13135,7570,14260,8695,15385,7570,14260,6445xnfem4960@0c8853@3,12747@3,16640@0nfe">
+                <v:formulas>
+                  <v:f eqn="sum 33030 0 #0"/>
+                  <v:f eqn="prod #0 4 3"/>
+                  <v:f eqn="prod @0 1 3"/>
+                  <v:f eqn="sum @1 0 @2"/>
+                </v:formulas>
+                <v:path o:extrusionok="f" gradientshapeok="t" o:connecttype="custom" o:connectlocs="10800,0;3163,3163;0,10800;3163,18437;10800,21600;18437,18437;21600,10800;18437,3163" textboxrect="3163,3163,18437,18437"/>
+                <v:handles>
+                  <v:h position="center,#0" yrange="15510,17520"/>
+                </v:handles>
+                <o:complex v:ext="view"/>
+              </v:shapetype>
+              <v:shape id="Smiley Face 6" o:spid="_x0000_s1026" type="#_x0000_t96" style="position:absolute;margin-left:282pt;margin-top:22.45pt;width:15pt;height:16.5pt;z-index:251665408;visibility:visible;mso-wrap-style:square;mso-wrap-distance-left:9pt;mso-wrap-distance-top:0;mso-wrap-distance-right:9pt;mso-wrap-distance-bottom:0;mso-position-horizontal:absolute;mso-position-horizontal-relative:text;mso-position-vertical:absolute;mso-position-vertical-relative:text;v-text-anchor:middle" o:gfxdata="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" fillcolor="white [3201]" strokecolor="black [3200]" strokeweight="1pt">
+                <v:stroke joinstyle="miter"/>
+              </v:shape>
+            </w:pict>
+          </mc:Fallback>
+        </mc:AlternateContent>
+      </w:r>
       <w:r>
         <w:rPr>
           <w:noProof/>
@@ -847,7 +905,7 @@
                     </pic:cNvPicPr>
                   </pic:nvPicPr>
                   <pic:blipFill>
-                    <a:blip r:embed="rId4">
+                    <a:blip r:embed="rId6">
                       <a:extLst>
                         <a:ext uri="{28A0092B-C50C-407E-A947-70E740481C1C}">
                           <a14:useLocalDpi xmlns:a14="http://schemas.microsoft.com/office/drawing/2010/main" val="0"/>
@@ -887,15 +945,232 @@
       </w:r>
     </w:p>
     <w:p>
+      <w:pPr>
+        <w:sectPr>
+          <w:pgSz w:w="12240" w:h="15840"/>
+          <w:pgMar w:top="1440" w:right="1440" w:bottom="1440" w:left="1440" w:header="720" w:footer="720" w:gutter="0"/>
+          <w:cols w:space="720"/>
+          <w:docGrid w:linePitch="360"/>
+        </w:sectPr>
+      </w:pPr>
+      <w:bookmarkStart w:id="0" w:name="_GoBack"/>
+      <w:bookmarkEnd w:id="0"/>
       <w:r>
         <w:rPr>
           <w:noProof/>
         </w:rPr>
         <w:lastRenderedPageBreak/>
+        <mc:AlternateContent>
+          <mc:Choice Requires="wps">
+            <w:drawing>
+              <wp:anchor distT="0" distB="0" distL="114300" distR="114300" simplePos="0" relativeHeight="251661312" behindDoc="0" locked="0" layoutInCell="1" allowOverlap="1">
+                <wp:simplePos x="0" y="0"/>
+                <wp:positionH relativeFrom="column">
+                  <wp:posOffset>3486150</wp:posOffset>
+                </wp:positionH>
+                <wp:positionV relativeFrom="paragraph">
+                  <wp:posOffset>-133350</wp:posOffset>
+                </wp:positionV>
+                <wp:extent cx="190500" cy="209550"/>
+                <wp:effectExtent l="0" t="0" r="19050" b="19050"/>
+                <wp:wrapNone/>
+                <wp:docPr id="1" name="Smiley Face 1"/>
+                <wp:cNvGraphicFramePr/>
+                <a:graphic xmlns:a="http://schemas.openxmlformats.org/drawingml/2006/main">
+                  <a:graphicData uri="http://schemas.microsoft.com/office/word/2010/wordprocessingShape">
+                    <wps:wsp>
+                      <wps:cNvSpPr/>
+                      <wps:spPr>
+                        <a:xfrm>
+                          <a:off x="0" y="0"/>
+                          <a:ext cx="190500" cy="209550"/>
+                        </a:xfrm>
+                        <a:prstGeom prst="smileyFace">
+                          <a:avLst/>
+                        </a:prstGeom>
+                      </wps:spPr>
+                      <wps:style>
+                        <a:lnRef idx="2">
+                          <a:schemeClr val="dk1"/>
+                        </a:lnRef>
+                        <a:fillRef idx="1">
+                          <a:schemeClr val="lt1"/>
+                        </a:fillRef>
+                        <a:effectRef idx="0">
+                          <a:schemeClr val="dk1"/>
+                        </a:effectRef>
+                        <a:fontRef idx="minor">
+                          <a:schemeClr val="dk1"/>
+                        </a:fontRef>
+                      </wps:style>
+                      <wps:bodyPr rot="0" spcFirstLastPara="0" vertOverflow="overflow" horzOverflow="overflow" vert="horz" wrap="square" lIns="91440" tIns="45720" rIns="91440" bIns="45720" numCol="1" spcCol="0" rtlCol="0" fromWordArt="0" anchor="ctr" anchorCtr="0" forceAA="0" compatLnSpc="1">
+                        <a:prstTxWarp prst="textNoShape">
+                          <a:avLst/>
+                        </a:prstTxWarp>
+                        <a:noAutofit/>
+                      </wps:bodyPr>
+                    </wps:wsp>
+                  </a:graphicData>
+                </a:graphic>
+              </wp:anchor>
+            </w:drawing>
+          </mc:Choice>
+          <mc:Fallback>
+            <w:pict>
+              <v:shape w14:anchorId="76F7F53A" id="Smiley Face 1" o:spid="_x0000_s1026" type="#_x0000_t96" style="position:absolute;margin-left:274.5pt;margin-top:-10.5pt;width:15pt;height:16.5pt;z-index:251661312;visibility:visible;mso-wrap-style:square;mso-wrap-distance-left:9pt;mso-wrap-distance-top:0;mso-wrap-distance-right:9pt;mso-wrap-distance-bottom:0;mso-position-horizontal:absolute;mso-position-horizontal-relative:text;mso-position-vertical:absolute;mso-position-vertical-relative:text;v-text-anchor:middle" o:gfxdata="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" fillcolor="white [3201]" strokecolor="black [3200]" strokeweight="1pt">
+                <v:stroke joinstyle="miter"/>
+              </v:shape>
+            </w:pict>
+          </mc:Fallback>
+        </mc:AlternateContent>
+      </w:r>
+      <w:r>
+        <w:rPr>
+          <w:noProof/>
+        </w:rPr>
+        <mc:AlternateContent>
+          <mc:Choice Requires="wps">
+            <w:drawing>
+              <wp:anchor distT="0" distB="0" distL="114300" distR="114300" simplePos="0" relativeHeight="251663360" behindDoc="0" locked="0" layoutInCell="1" allowOverlap="1" wp14:anchorId="3E75CD66" wp14:editId="48559D9E">
+                <wp:simplePos x="0" y="0"/>
+                <wp:positionH relativeFrom="column">
+                  <wp:posOffset>3486150</wp:posOffset>
+                </wp:positionH>
+                <wp:positionV relativeFrom="paragraph">
+                  <wp:posOffset>3810000</wp:posOffset>
+                </wp:positionV>
+                <wp:extent cx="190500" cy="209550"/>
+                <wp:effectExtent l="0" t="0" r="19050" b="19050"/>
+                <wp:wrapNone/>
+                <wp:docPr id="3" name="Smiley Face 3"/>
+                <wp:cNvGraphicFramePr/>
+                <a:graphic xmlns:a="http://schemas.openxmlformats.org/drawingml/2006/main">
+                  <a:graphicData uri="http://schemas.microsoft.com/office/word/2010/wordprocessingShape">
+                    <wps:wsp>
+                      <wps:cNvSpPr/>
+                      <wps:spPr>
+                        <a:xfrm>
+                          <a:off x="0" y="0"/>
+                          <a:ext cx="190500" cy="209550"/>
+                        </a:xfrm>
+                        <a:prstGeom prst="smileyFace">
+                          <a:avLst/>
+                        </a:prstGeom>
+                      </wps:spPr>
+                      <wps:style>
+                        <a:lnRef idx="2">
+                          <a:schemeClr val="dk1"/>
+                        </a:lnRef>
+                        <a:fillRef idx="1">
+                          <a:schemeClr val="lt1"/>
+                        </a:fillRef>
+                        <a:effectRef idx="0">
+                          <a:schemeClr val="dk1"/>
+                        </a:effectRef>
+                        <a:fontRef idx="minor">
+                          <a:schemeClr val="dk1"/>
+                        </a:fontRef>
+                      </wps:style>
+                      <wps:bodyPr rot="0" spcFirstLastPara="0" vertOverflow="overflow" horzOverflow="overflow" vert="horz" wrap="square" lIns="91440" tIns="45720" rIns="91440" bIns="45720" numCol="1" spcCol="0" rtlCol="0" fromWordArt="0" anchor="ctr" anchorCtr="0" forceAA="0" compatLnSpc="1">
+                        <a:prstTxWarp prst="textNoShape">
+                          <a:avLst/>
+                        </a:prstTxWarp>
+                        <a:noAutofit/>
+                      </wps:bodyPr>
+                    </wps:wsp>
+                  </a:graphicData>
+                </a:graphic>
+              </wp:anchor>
+            </w:drawing>
+          </mc:Choice>
+          <mc:Fallback>
+            <w:pict>
+              <v:shape w14:anchorId="02076C92" id="Smiley Face 3" o:spid="_x0000_s1026" type="#_x0000_t96" style="position:absolute;margin-left:274.5pt;margin-top:300pt;width:15pt;height:16.5pt;z-index:251663360;visibility:visible;mso-wrap-style:square;mso-wrap-distance-left:9pt;mso-wrap-distance-top:0;mso-wrap-distance-right:9pt;mso-wrap-distance-bottom:0;mso-position-horizontal:absolute;mso-position-horizontal-relative:text;mso-position-vertical:absolute;mso-position-vertical-relative:text;v-text-anchor:middle" o:gfxdata="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" fillcolor="white [3201]" strokecolor="black [3200]" strokeweight="1pt">
+                <v:stroke joinstyle="miter"/>
+              </v:shape>
+            </w:pict>
+          </mc:Fallback>
+        </mc:AlternateContent>
+      </w:r>
+      <w:r>
+        <w:rPr>
+          <w:noProof/>
+        </w:rPr>
         <w:drawing>
-          <wp:inline distT="0" distB="0" distL="0" distR="0">
+          <wp:anchor distT="0" distB="0" distL="114300" distR="114300" simplePos="0" relativeHeight="251659264" behindDoc="0" locked="0" layoutInCell="1" allowOverlap="1">
+            <wp:simplePos x="0" y="0"/>
+            <wp:positionH relativeFrom="column">
+              <wp:posOffset>-76200</wp:posOffset>
+            </wp:positionH>
+            <wp:positionV relativeFrom="page">
+              <wp:posOffset>4457700</wp:posOffset>
+            </wp:positionV>
+            <wp:extent cx="4114800" cy="4686300"/>
+            <wp:effectExtent l="19050" t="19050" r="19050" b="19050"/>
+            <wp:wrapNone/>
+            <wp:docPr id="5" name="Picture 5"/>
+            <wp:cNvGraphicFramePr>
+              <a:graphicFrameLocks xmlns:a="http://schemas.openxmlformats.org/drawingml/2006/main" noChangeAspect="1"/>
+            </wp:cNvGraphicFramePr>
+            <a:graphic xmlns:a="http://schemas.openxmlformats.org/drawingml/2006/main">
+              <a:graphicData uri="http://schemas.openxmlformats.org/drawingml/2006/picture">
+                <pic:pic xmlns:pic="http://schemas.openxmlformats.org/drawingml/2006/picture">
+                  <pic:nvPicPr>
+                    <pic:cNvPr id="0" name="Picture 5"/>
+                    <pic:cNvPicPr>
+                      <a:picLocks noChangeAspect="1" noChangeArrowheads="1"/>
+                    </pic:cNvPicPr>
+                  </pic:nvPicPr>
+                  <pic:blipFill>
+                    <a:blip r:embed="rId7">
+                      <a:extLst>
+                        <a:ext uri="{28A0092B-C50C-407E-A947-70E740481C1C}">
+                          <a14:useLocalDpi xmlns:a14="http://schemas.microsoft.com/office/drawing/2010/main" val="0"/>
+                        </a:ext>
+                      </a:extLst>
+                    </a:blip>
+                    <a:srcRect/>
+                    <a:stretch>
+                      <a:fillRect/>
+                    </a:stretch>
+                  </pic:blipFill>
+                  <pic:spPr bwMode="auto">
+                    <a:xfrm>
+                      <a:off x="0" y="0"/>
+                      <a:ext cx="4114800" cy="4686300"/>
+                    </a:xfrm>
+                    <a:prstGeom prst="rect">
+                      <a:avLst/>
+                    </a:prstGeom>
+                    <a:noFill/>
+                    <a:ln w="25400">
+                      <a:solidFill>
+                        <a:schemeClr val="tx1"/>
+                      </a:solidFill>
+                    </a:ln>
+                  </pic:spPr>
+                </pic:pic>
+              </a:graphicData>
+            </a:graphic>
+          </wp:anchor>
+        </w:drawing>
+      </w:r>
+      <w:r>
+        <w:rPr>
+          <w:noProof/>
+        </w:rPr>
+        <w:drawing>
+          <wp:anchor distT="0" distB="0" distL="114300" distR="114300" simplePos="0" relativeHeight="251660288" behindDoc="0" locked="0" layoutInCell="1" allowOverlap="1">
+            <wp:simplePos x="0" y="0"/>
+            <wp:positionH relativeFrom="column">
+              <wp:posOffset>-76200</wp:posOffset>
+            </wp:positionH>
+            <wp:positionV relativeFrom="page">
+              <wp:posOffset>495300</wp:posOffset>
+            </wp:positionV>
             <wp:extent cx="4114800" cy="3657600"/>
             <wp:effectExtent l="19050" t="19050" r="19050" b="19050"/>
+            <wp:wrapNone/>
             <wp:docPr id="4" name="Picture 4"/>
             <wp:cNvGraphicFramePr>
               <a:graphicFrameLocks xmlns:a="http://schemas.openxmlformats.org/drawingml/2006/main" noChangeAspect="1"/>
@@ -910,7 +1185,7 @@
                     </pic:cNvPicPr>
                   </pic:nvPicPr>
                   <pic:blipFill>
-                    <a:blip r:embed="rId5">
+                    <a:blip r:embed="rId8">
                       <a:extLst>
                         <a:ext uri="{28A0092B-C50C-407E-A947-70E740481C1C}">
                           <a14:useLocalDpi xmlns:a14="http://schemas.microsoft.com/office/drawing/2010/main" val="0"/>
@@ -940,19 +1215,35 @@
                 </pic:pic>
               </a:graphicData>
             </a:graphic>
-          </wp:inline>
+          </wp:anchor>
         </w:drawing>
       </w:r>
-      <w:r>
+    </w:p>
+    <w:p>
+      <w:pPr>
         <w:rPr>
+          <w:b/>
+        </w:rPr>
+      </w:pPr>
+      <w:r>
+        <w:rPr>
+          <w:b/>
           <w:noProof/>
         </w:rPr>
         <w:lastRenderedPageBreak/>
         <w:drawing>
-          <wp:inline distT="0" distB="0" distL="0" distR="0">
-            <wp:extent cx="4114800" cy="4686300"/>
-            <wp:effectExtent l="19050" t="19050" r="19050" b="19050"/>
-            <wp:docPr id="5" name="Picture 5"/>
+          <wp:anchor distT="0" distB="0" distL="114300" distR="114300" simplePos="0" relativeHeight="251658240" behindDoc="1" locked="0" layoutInCell="1" allowOverlap="1">
+            <wp:simplePos x="0" y="0"/>
+            <wp:positionH relativeFrom="column">
+              <wp:posOffset>-895350</wp:posOffset>
+            </wp:positionH>
+            <wp:positionV relativeFrom="page">
+              <wp:posOffset>763905</wp:posOffset>
+            </wp:positionV>
+            <wp:extent cx="10007600" cy="6435725"/>
+            <wp:effectExtent l="0" t="0" r="0" b="3175"/>
+            <wp:wrapNone/>
+            <wp:docPr id="8" name="Picture 8"/>
             <wp:cNvGraphicFramePr>
               <a:graphicFrameLocks xmlns:a="http://schemas.openxmlformats.org/drawingml/2006/main" noChangeAspect="1"/>
             </wp:cNvGraphicFramePr>
@@ -960,13 +1251,13 @@
               <a:graphicData uri="http://schemas.openxmlformats.org/drawingml/2006/picture">
                 <pic:pic xmlns:pic="http://schemas.openxmlformats.org/drawingml/2006/picture">
                   <pic:nvPicPr>
-                    <pic:cNvPr id="0" name="Picture 5"/>
+                    <pic:cNvPr id="0" name="Picture 7"/>
                     <pic:cNvPicPr>
                       <a:picLocks noChangeAspect="1" noChangeArrowheads="1"/>
                     </pic:cNvPicPr>
                   </pic:nvPicPr>
                   <pic:blipFill>
-                    <a:blip r:embed="rId6">
+                    <a:blip r:embed="rId9" cstate="print">
                       <a:extLst>
                         <a:ext uri="{28A0092B-C50C-407E-A947-70E740481C1C}">
                           <a14:useLocalDpi xmlns:a14="http://schemas.microsoft.com/office/drawing/2010/main" val="0"/>
@@ -981,202 +1272,93 @@
                   <pic:spPr bwMode="auto">
                     <a:xfrm>
                       <a:off x="0" y="0"/>
-                      <a:ext cx="4114800" cy="4686300"/>
+                      <a:ext cx="10007600" cy="6435725"/>
                     </a:xfrm>
                     <a:prstGeom prst="rect">
                       <a:avLst/>
                     </a:prstGeom>
                     <a:noFill/>
-                    <a:ln w="25400">
-                      <a:solidFill>
-                        <a:schemeClr val="tx1"/>
-                      </a:solidFill>
+                    <a:ln>
+                      <a:noFill/>
                     </a:ln>
                   </pic:spPr>
                 </pic:pic>
               </a:graphicData>
             </a:graphic>
-          </wp:inline>
+            <wp14:sizeRelH relativeFrom="margin">
+              <wp14:pctWidth>0</wp14:pctWidth>
+            </wp14:sizeRelH>
+            <wp14:sizeRelV relativeFrom="margin">
+              <wp14:pctHeight>0</wp14:pctHeight>
+            </wp14:sizeRelV>
+          </wp:anchor>
         </w:drawing>
       </w:r>
-      <w:r>
-        <w:br w:type="page"/>
-      </w:r>
-      <w:bookmarkStart w:id="0" w:name="_GoBack"/>
-      <w:bookmarkEnd w:id="0"/>
-    </w:p>
-    <w:p>
       <w:r>
         <w:rPr>
           <w:b/>
         </w:rPr>
-        <w:lastRenderedPageBreak/>
         <w:t>Class Diagram</w:t>
-      </w:r>
-      <w:r>
-        <w:t>:</w:t>
-      </w:r>
-    </w:p>
-    <w:p/>
-    <w:p>
-      <w:r>
-        <w:t>1. Users can sign up via an OAuth2 provider</w:t>
-      </w:r>
-    </w:p>
-    <w:p>
-      <w:r>
-        <w:t>2. Users can login via an OAuth2 provider</w:t>
-      </w:r>
-    </w:p>
-    <w:p>
-      <w:r>
-        <w:t>3. Users can type code into a box to make a script</w:t>
-      </w:r>
-    </w:p>
-    <w:p>
-      <w:r>
-        <w:t>4. Users can submit scripts</w:t>
-      </w:r>
-    </w:p>
-    <w:p>
-      <w:r>
-        <w:t>5. Users can receive the output from a submitted script</w:t>
-      </w:r>
-    </w:p>
-    <w:p>
-      <w:r>
-        <w:t>6. Users can see how long a script ran for</w:t>
-      </w:r>
-    </w:p>
-    <w:p>
-      <w:r>
-        <w:t>7. Users can see how much memory a script used</w:t>
-      </w:r>
-    </w:p>
-    <w:p>
-      <w:r>
-        <w:t>8. Users can save scripts they have written</w:t>
-      </w:r>
-    </w:p>
-    <w:p>
-      <w:r>
-        <w:t>9. Users can view scripts they have saved</w:t>
-      </w:r>
-    </w:p>
-    <w:p>
-      <w:r>
-        <w:t>10. Users can post a problem to be solved</w:t>
-      </w:r>
-    </w:p>
-    <w:p>
-      <w:r>
-        <w:t>11. Users can add tests of expected output from specified inputs for a problem</w:t>
-      </w:r>
-    </w:p>
-    <w:p>
-      <w:r>
-        <w:t>12. Users can configure the max runtime for a single script execution on a problem</w:t>
-      </w:r>
-    </w:p>
-    <w:p>
-      <w:r>
-        <w:t>13. Users can configure the max memory for a single script execution on a problem</w:t>
-      </w:r>
-    </w:p>
-    <w:p>
-      <w:r>
-        <w:t>14. Users can propose a script as solving a problem</w:t>
-      </w:r>
-    </w:p>
-    <w:p>
-      <w:r>
-        <w:t>15. Scripts will be accepted as a solution if it passes all provided tests for a problem</w:t>
-      </w:r>
-    </w:p>
-    <w:p>
-      <w:r>
-        <w:t>16. Users can vote on a script as being a good solution to the problem</w:t>
-      </w:r>
-    </w:p>
-    <w:p>
-      <w:r>
-        <w:t>17. Users can see all scripts that correctly solve a problem</w:t>
-      </w:r>
-    </w:p>
-    <w:p>
-      <w:r>
-        <w:t>18. Users can post an algorithm</w:t>
-      </w:r>
-    </w:p>
-    <w:p>
-      <w:r>
-        <w:t>19. Users can tag a script as implementing an algorithm</w:t>
-      </w:r>
-    </w:p>
-    <w:p>
-      <w:r>
-        <w:t>20. Users can vote on a script as being a good implementation of an algorithm</w:t>
-      </w:r>
-    </w:p>
-    <w:p>
-      <w:r>
-        <w:t>21. Admins can login</w:t>
-      </w:r>
-    </w:p>
-    <w:p>
-      <w:r>
-        <w:t>22. Admin can view all users</w:t>
-      </w:r>
-    </w:p>
-    <w:p>
-      <w:r>
-        <w:t>23. Admins can delete problems</w:t>
-      </w:r>
-    </w:p>
-    <w:p>
-      <w:r>
-        <w:t>24. Admins can delete algorithms</w:t>
-      </w:r>
-    </w:p>
-    <w:p>
-      <w:r>
-        <w:t>Stretch Functionality:</w:t>
-      </w:r>
-    </w:p>
-    <w:p>
-      <w:r>
-        <w:t>1. Support more languages than just python</w:t>
-      </w:r>
-    </w:p>
-    <w:p>
-      <w:r>
-        <w:t>2. User can submit illustrations that show how an algorithm works</w:t>
-      </w:r>
-    </w:p>
-    <w:p>
-      <w:r>
-        <w:lastRenderedPageBreak/>
-        <w:t>3. Admins can ban hammer a user for submitting inappropriate content</w:t>
-      </w:r>
-    </w:p>
-    <w:p>
-      <w:r>
-        <w:t>4. Coding box has syntax highlighting</w:t>
-      </w:r>
-    </w:p>
-    <w:p>
-      <w:r>
-        <w:t>5. User can collaborate on a script with another user</w:t>
       </w:r>
     </w:p>
     <w:sectPr>
-      <w:pgSz w:w="12240" w:h="15840"/>
-      <w:pgMar w:top="1440" w:right="1440" w:bottom="1440" w:left="1440" w:header="720" w:footer="720" w:gutter="0"/>
+      <w:pgSz w:w="15840" w:h="12240" w:orient="landscape" w:code="1"/>
+      <w:pgMar w:top="360" w:right="1440" w:bottom="1440" w:left="1440" w:header="720" w:footer="720" w:gutter="0"/>
       <w:cols w:space="720"/>
       <w:docGrid w:linePitch="360"/>
     </w:sectPr>
   </w:body>
 </w:document>
+</file>
+
+<file path=word/endnotes.xml><?xml version="1.0" encoding="utf-8"?>
+<w:endnotes xmlns:wpc="http://schemas.microsoft.com/office/word/2010/wordprocessingCanvas" xmlns:cx="http://schemas.microsoft.com/office/drawing/2014/chartex" xmlns:cx1="http://schemas.microsoft.com/office/drawing/2015/9/8/chartex" xmlns:cx2="http://schemas.microsoft.com/office/drawing/2015/10/21/chartex" xmlns:cx3="http://schemas.microsoft.com/office/drawing/2016/5/9/chartex" xmlns:cx4="http://schemas.microsoft.com/office/drawing/2016/5/10/chartex" xmlns:cx5="http://schemas.microsoft.com/office/drawing/2016/5/11/chartex" xmlns:cx6="http://schemas.microsoft.com/office/drawing/2016/5/12/chartex" xmlns:cx7="http://schemas.microsoft.com/office/drawing/2016/5/13/chartex" xmlns:cx8="http://schemas.microsoft.com/office/drawing/2016/5/14/chartex" xmlns:mc="http://schemas.openxmlformats.org/markup-compatibility/2006" xmlns:aink="http://schemas.microsoft.com/office/drawing/2016/ink" xmlns:am3d="http://schemas.microsoft.com/office/drawing/2017/model3d" xmlns:o="urn:schemas-microsoft-com:office:office" xmlns:r="http://schemas.openxmlformats.org/officeDocument/2006/relationships" xmlns:m="http://schemas.openxmlformats.org/officeDocument/2006/math" xmlns:v="urn:schemas-microsoft-com:vml" xmlns:wp14="http://schemas.microsoft.com/office/word/2010/wordprocessingDrawing" xmlns:wp="http://schemas.openxmlformats.org/drawingml/2006/wordprocessingDrawing" xmlns:w10="urn:schemas-microsoft-com:office:word" xmlns:w="http://schemas.openxmlformats.org/wordprocessingml/2006/main" xmlns:w14="http://schemas.microsoft.com/office/word/2010/wordml" xmlns:w15="http://schemas.microsoft.com/office/word/2012/wordml" xmlns:w16cid="http://schemas.microsoft.com/office/word/2016/wordml/cid" xmlns:w16se="http://schemas.microsoft.com/office/word/2015/wordml/symex" xmlns:wpg="http://schemas.microsoft.com/office/word/2010/wordprocessingGroup" xmlns:wpi="http://schemas.microsoft.com/office/word/2010/wordprocessingInk" xmlns:wne="http://schemas.microsoft.com/office/word/2006/wordml" xmlns:wps="http://schemas.microsoft.com/office/word/2010/wordprocessingShape" mc:Ignorable="w14 w15 w16se w16cid wp14">
+  <w:endnote w:type="separator" w:id="-1">
+    <w:p>
+      <w:pPr>
+        <w:spacing w:after="0" w:line="240" w:lineRule="auto"/>
+      </w:pPr>
+      <w:r>
+        <w:separator/>
+      </w:r>
+    </w:p>
+  </w:endnote>
+  <w:endnote w:type="continuationSeparator" w:id="0">
+    <w:p>
+      <w:pPr>
+        <w:spacing w:after="0" w:line="240" w:lineRule="auto"/>
+      </w:pPr>
+      <w:r>
+        <w:continuationSeparator/>
+      </w:r>
+    </w:p>
+  </w:endnote>
+</w:endnotes>
+</file>
+
+<file path=word/footnotes.xml><?xml version="1.0" encoding="utf-8"?>
+<w:footnotes xmlns:wpc="http://schemas.microsoft.com/office/word/2010/wordprocessingCanvas" xmlns:cx="http://schemas.microsoft.com/office/drawing/2014/chartex" xmlns:cx1="http://schemas.microsoft.com/office/drawing/2015/9/8/chartex" xmlns:cx2="http://schemas.microsoft.com/office/drawing/2015/10/21/chartex" xmlns:cx3="http://schemas.microsoft.com/office/drawing/2016/5/9/chartex" xmlns:cx4="http://schemas.microsoft.com/office/drawing/2016/5/10/chartex" xmlns:cx5="http://schemas.microsoft.com/office/drawing/2016/5/11/chartex" xmlns:cx6="http://schemas.microsoft.com/office/drawing/2016/5/12/chartex" xmlns:cx7="http://schemas.microsoft.com/office/drawing/2016/5/13/chartex" xmlns:cx8="http://schemas.microsoft.com/office/drawing/2016/5/14/chartex" xmlns:mc="http://schemas.openxmlformats.org/markup-compatibility/2006" xmlns:aink="http://schemas.microsoft.com/office/drawing/2016/ink" xmlns:am3d="http://schemas.microsoft.com/office/drawing/2017/model3d" xmlns:o="urn:schemas-microsoft-com:office:office" xmlns:r="http://schemas.openxmlformats.org/officeDocument/2006/relationships" xmlns:m="http://schemas.openxmlformats.org/officeDocument/2006/math" xmlns:v="urn:schemas-microsoft-com:vml" xmlns:wp14="http://schemas.microsoft.com/office/word/2010/wordprocessingDrawing" xmlns:wp="http://schemas.openxmlformats.org/drawingml/2006/wordprocessingDrawing" xmlns:w10="urn:schemas-microsoft-com:office:word" xmlns:w="http://schemas.openxmlformats.org/wordprocessingml/2006/main" xmlns:w14="http://schemas.microsoft.com/office/word/2010/wordml" xmlns:w15="http://schemas.microsoft.com/office/word/2012/wordml" xmlns:w16cid="http://schemas.microsoft.com/office/word/2016/wordml/cid" xmlns:w16se="http://schemas.microsoft.com/office/word/2015/wordml/symex" xmlns:wpg="http://schemas.microsoft.com/office/word/2010/wordprocessingGroup" xmlns:wpi="http://schemas.microsoft.com/office/word/2010/wordprocessingInk" xmlns:wne="http://schemas.microsoft.com/office/word/2006/wordml" xmlns:wps="http://schemas.microsoft.com/office/word/2010/wordprocessingShape" mc:Ignorable="w14 w15 w16se w16cid wp14">
+  <w:footnote w:type="separator" w:id="-1">
+    <w:p>
+      <w:pPr>
+        <w:spacing w:after="0" w:line="240" w:lineRule="auto"/>
+      </w:pPr>
+      <w:r>
+        <w:separator/>
+      </w:r>
+    </w:p>
+  </w:footnote>
+  <w:footnote w:type="continuationSeparator" w:id="0">
+    <w:p>
+      <w:pPr>
+        <w:spacing w:after="0" w:line="240" w:lineRule="auto"/>
+      </w:pPr>
+      <w:r>
+        <w:continuationSeparator/>
+      </w:r>
+    </w:p>
+  </w:footnote>
+</w:footnotes>
 </file>
 
 <file path=word/styles.xml><?xml version="1.0" encoding="utf-8"?>
@@ -1623,6 +1805,50 @@
       </w:tblBorders>
     </w:tblPr>
   </w:style>
+  <w:style w:type="paragraph" w:styleId="Header">
+    <w:name w:val="header"/>
+    <w:basedOn w:val="Normal"/>
+    <w:link w:val="HeaderChar"/>
+    <w:uiPriority w:val="99"/>
+    <w:unhideWhenUsed/>
+    <w:rsid w:val="00F55DA1"/>
+    <w:pPr>
+      <w:tabs>
+        <w:tab w:val="center" w:pos="4680"/>
+        <w:tab w:val="right" w:pos="9360"/>
+      </w:tabs>
+      <w:spacing w:after="0" w:line="240" w:lineRule="auto"/>
+    </w:pPr>
+  </w:style>
+  <w:style w:type="character" w:customStyle="1" w:styleId="HeaderChar">
+    <w:name w:val="Header Char"/>
+    <w:basedOn w:val="DefaultParagraphFont"/>
+    <w:link w:val="Header"/>
+    <w:uiPriority w:val="99"/>
+    <w:rsid w:val="00F55DA1"/>
+  </w:style>
+  <w:style w:type="paragraph" w:styleId="Footer">
+    <w:name w:val="footer"/>
+    <w:basedOn w:val="Normal"/>
+    <w:link w:val="FooterChar"/>
+    <w:uiPriority w:val="99"/>
+    <w:unhideWhenUsed/>
+    <w:rsid w:val="00F55DA1"/>
+    <w:pPr>
+      <w:tabs>
+        <w:tab w:val="center" w:pos="4680"/>
+        <w:tab w:val="right" w:pos="9360"/>
+      </w:tabs>
+      <w:spacing w:after="0" w:line="240" w:lineRule="auto"/>
+    </w:pPr>
+  </w:style>
+  <w:style w:type="character" w:customStyle="1" w:styleId="FooterChar">
+    <w:name w:val="Footer Char"/>
+    <w:basedOn w:val="DefaultParagraphFont"/>
+    <w:link w:val="Footer"/>
+    <w:uiPriority w:val="99"/>
+    <w:rsid w:val="00F55DA1"/>
+  </w:style>
 </w:styles>
 </file>
 

</xml_diff>